<commit_message>
chore: adjustment to the dates
</commit_message>
<xml_diff>
--- a/docs/Etapa I/Relatório Técnico Etapa I - Bernardo Costa Nascimento.docx
+++ b/docs/Etapa I/Relatório Técnico Etapa I - Bernardo Costa Nascimento.docx
@@ -4865,7 +4865,7 @@
                 <w:szCs w:val="24"/>
                 <w:rtl w:val="0"/>
               </w:rPr>
-              <w:t xml:space="preserve">27 / 06 / 2022</w:t>
+              <w:t xml:space="preserve">01 / 07 / 2022</w:t>
             </w:r>
           </w:p>
         </w:tc>
@@ -4966,7 +4966,7 @@
                 <w:szCs w:val="24"/>
                 <w:rtl w:val="0"/>
               </w:rPr>
-              <w:t xml:space="preserve">15 / 06 / 2022</w:t>
+              <w:t xml:space="preserve">01 / 07 / 2022</w:t>
             </w:r>
           </w:p>
         </w:tc>
@@ -4993,7 +4993,7 @@
                 <w:szCs w:val="24"/>
                 <w:rtl w:val="0"/>
               </w:rPr>
-              <w:t xml:space="preserve">27 / 06 / 2022</w:t>
+              <w:t xml:space="preserve">01 / 07 / 2022</w:t>
             </w:r>
           </w:p>
         </w:tc>
@@ -5208,7 +5208,7 @@
                 <w:szCs w:val="24"/>
                 <w:rtl w:val="0"/>
               </w:rPr>
-              <w:t xml:space="preserve">27 / 06 / 2022</w:t>
+              <w:t xml:space="preserve">02 / 07 / 2022</w:t>
             </w:r>
           </w:p>
         </w:tc>
@@ -5235,7 +5235,7 @@
                 <w:szCs w:val="24"/>
                 <w:rtl w:val="0"/>
               </w:rPr>
-              <w:t xml:space="preserve">15 / 08 / 2022</w:t>
+              <w:t xml:space="preserve">03 / 07 / 2022</w:t>
             </w:r>
           </w:p>
         </w:tc>
@@ -5336,7 +5336,7 @@
                 <w:szCs w:val="24"/>
                 <w:rtl w:val="0"/>
               </w:rPr>
-              <w:t xml:space="preserve">27 / 06 / 2022</w:t>
+              <w:t xml:space="preserve">04 / 07 / 2022</w:t>
             </w:r>
           </w:p>
         </w:tc>
@@ -5363,7 +5363,7 @@
                 <w:szCs w:val="24"/>
                 <w:rtl w:val="0"/>
               </w:rPr>
-              <w:t xml:space="preserve">15 / 08 / 2022</w:t>
+              <w:t xml:space="preserve">06 / 07 / 2022</w:t>
             </w:r>
           </w:p>
         </w:tc>
@@ -5478,7 +5478,7 @@
                 <w:szCs w:val="24"/>
                 <w:rtl w:val="0"/>
               </w:rPr>
-              <w:t xml:space="preserve">27 / 06 / 2022</w:t>
+              <w:t xml:space="preserve">07 / 07 / 2022</w:t>
             </w:r>
           </w:p>
         </w:tc>
@@ -5505,7 +5505,7 @@
                 <w:szCs w:val="24"/>
                 <w:rtl w:val="0"/>
               </w:rPr>
-              <w:t xml:space="preserve">15 / 08 / 2022</w:t>
+              <w:t xml:space="preserve">14 / 08 / 2022</w:t>
             </w:r>
           </w:p>
         </w:tc>
@@ -5606,7 +5606,7 @@
                 <w:szCs w:val="24"/>
                 <w:rtl w:val="0"/>
               </w:rPr>
-              <w:t xml:space="preserve">27 / 06 / 2022</w:t>
+              <w:t xml:space="preserve">15 / 08 / 2022</w:t>
             </w:r>
           </w:p>
         </w:tc>
@@ -5761,7 +5761,7 @@
                 <w:szCs w:val="24"/>
                 <w:rtl w:val="0"/>
               </w:rPr>
-              <w:t xml:space="preserve">15 / 10 / 2022</w:t>
+              <w:t xml:space="preserve">13 / 10 / 2022</w:t>
             </w:r>
           </w:p>
         </w:tc>
@@ -5889,7 +5889,7 @@
                 <w:szCs w:val="24"/>
                 <w:rtl w:val="0"/>
               </w:rPr>
-              <w:t xml:space="preserve">15 / 10 / 2022</w:t>
+              <w:t xml:space="preserve">13 / 10 / 2022</w:t>
             </w:r>
           </w:p>
         </w:tc>
@@ -6017,7 +6017,7 @@
                 <w:szCs w:val="24"/>
                 <w:rtl w:val="0"/>
               </w:rPr>
-              <w:t xml:space="preserve">15 / 10 / 2022</w:t>
+              <w:t xml:space="preserve">13 / 10 / 2022</w:t>
             </w:r>
           </w:p>
         </w:tc>
@@ -6131,7 +6131,7 @@
                 <w:szCs w:val="24"/>
                 <w:rtl w:val="0"/>
               </w:rPr>
-              <w:t xml:space="preserve">15 / 10 / 2022</w:t>
+              <w:t xml:space="preserve">13 / 10 / 2022</w:t>
             </w:r>
           </w:p>
         </w:tc>
@@ -6245,7 +6245,7 @@
                 <w:szCs w:val="24"/>
                 <w:rtl w:val="0"/>
               </w:rPr>
-              <w:t xml:space="preserve">15 / 10 / 2022</w:t>
+              <w:t xml:space="preserve">13 / 10 / 2022</w:t>
             </w:r>
           </w:p>
         </w:tc>
@@ -6359,7 +6359,7 @@
                 <w:szCs w:val="24"/>
                 <w:rtl w:val="0"/>
               </w:rPr>
-              <w:t xml:space="preserve">15 / 10 / 2022</w:t>
+              <w:t xml:space="preserve">13 / 10 / 2022</w:t>
             </w:r>
           </w:p>
         </w:tc>
@@ -6446,7 +6446,7 @@
                 <w:szCs w:val="24"/>
                 <w:rtl w:val="0"/>
               </w:rPr>
-              <w:t xml:space="preserve">16 / 08 / 2022</w:t>
+              <w:t xml:space="preserve">14 / 10 / 2022</w:t>
             </w:r>
           </w:p>
         </w:tc>
@@ -6473,7 +6473,7 @@
                 <w:szCs w:val="24"/>
                 <w:rtl w:val="0"/>
               </w:rPr>
-              <w:t xml:space="preserve">15 / 10 / 2022</w:t>
+              <w:t xml:space="preserve">14 / 10 / 2022</w:t>
             </w:r>
           </w:p>
         </w:tc>
@@ -6560,7 +6560,7 @@
                 <w:szCs w:val="24"/>
                 <w:rtl w:val="0"/>
               </w:rPr>
-              <w:t xml:space="preserve">16 / 08 / 2022</w:t>
+              <w:t xml:space="preserve">15 / 10 / 2022</w:t>
             </w:r>
           </w:p>
         </w:tc>
@@ -15504,7 +15504,7 @@
 
 <file path=customXML/item1.xml><?xml version="1.0" encoding="utf-8"?>
 <go:gDocsCustomXmlDataStorage xmlns:go="http://customooxmlschemas.google.com/" xmlns:r="http://schemas.openxmlformats.org/officeDocument/2006/relationships">
-  <go:docsCustomData xmlns:go="http://customooxmlschemas.google.com/" roundtripDataSignature="AMtx7mgNAq8Mv3Fn2VpPr9+dQkjvmWPDRA==">AMUW2mXJyt4684ZBTrT2LCwLaaLb9A7eyKyp9qOkvVGt4aC6xzN7ZbezOJrjUxIubVyUVSJYcGR7ASe7lSEHh9JvySNN8fqiszIHEI/mSiPczhpjeZwkceaUaiTPjoeKswCKJeMGeyxzHzf3JJjWxeBVnFEmzewbZWmdfTbaD/HO5U5Cb5MuRieuFVo7X0x2zZLkjUtjrhG88qH7XGtGlu2Z2Wx1J6PZPMjhZ73oY9PxPQxyJJ4rpzaWrrj0yUu839zo3AY6I/I7kMiYroj4sUPu84kgYJqvvmsMebRUwK/WWx0me2IC2vpTvdl2SBwX2U1KLvno0D/9i+cUlG4b6//GH+4abh2Tq+/BBwAlwnbkp+Bk+XBoTz4NxNeocOCBHOEtd1USTj5ZVF+W60UHS0jNq26swg3HKlhhcoTwePmeiZhVxDzifDc=</go:docsCustomData>
+  <go:docsCustomData xmlns:go="http://customooxmlschemas.google.com/" roundtripDataSignature="AMtx7mgNAq8Mv3Fn2VpPr9+dQkjvmWPDRA==">AMUW2mXLJrrtxBefn63FbHkflqS8GMDkqWkpmdB6pdRA2RSenZNxNSAzD1gHTZlgOKeZmUJbUCdP66+1ukzd5ift8l25XeRM7hQO85wOlYJxjE0e/ixmGAZYC9pmu8F2hPk0J6leF6bvgQp5EcbVAIO1gNn0Ksg7DlU1qQvVLtKyNQRJS5t5BVSnbR90ur9UptLcOQvgBGhgZRL3T8nnlmghC9oHkfA8EPcxkYhOgFxrOJzymykPfSYRvF8qarEE5iWM0l5RX+a2Alx2OL+4MUphF2aZ2CQRi5+UP4c9NJWJWjpFbsWyT4QhuvaO6jyTMaDXARkv6/jRG2UaJnP6RoZ9YQPbpY3QoGeB1VEZ+FBcFSS4pZ/EjB7wAtbDpvcLnp8SthGb2dJZyXv7wuvb2rqnsrMiQ3SH3ayAZubwfhgXla02IJMLrtI=</go:docsCustomData>
 </go:gDocsCustomXmlDataStorage>
 </file>
 

</xml_diff>

<commit_message>
chore: external links added
</commit_message>
<xml_diff>
--- a/docs/Etapa I/Relatório Técnico Etapa I - Bernardo Costa Nascimento.docx
+++ b/docs/Etapa I/Relatório Técnico Etapa I - Bernardo Costa Nascimento.docx
@@ -13121,6 +13121,82 @@
           <w:rtl w:val="0"/>
         </w:rPr>
         <w:t xml:space="preserve">[9] Sommerville, Ian - Engenharia de Software. Pearson Addison-Wesley, 2007.</w:t>
+      </w:r>
+    </w:p>
+    <w:p>
+      <w:pPr>
+        <w:spacing w:after="280" w:before="280" w:line="360" w:lineRule="auto"/>
+        <w:jc w:val="both"/>
+        <w:rPr>
+          <w:sz w:val="24"/>
+          <w:szCs w:val="24"/>
+        </w:rPr>
+      </w:pPr>
+      <w:r>
+        <w:rPr>
+          <w:sz w:val="24"/>
+          <w:szCs w:val="24"/>
+          <w:rtl w:val="0"/>
+        </w:rPr>
+        <w:t xml:space="preserve">[10] Repositório do Github para o projeto MASA-Webaligner-PUC. </w:t>
+      </w:r>
+      <w:hyperlink r:id="rId16">
+        <w:r>
+          <w:rPr>
+            <w:color w:val="1155cc"/>
+            <w:sz w:val="24"/>
+            <w:szCs w:val="24"/>
+            <w:u w:val="single"/>
+            <w:rtl w:val="0"/>
+          </w:rPr>
+          <w:t xml:space="preserve">https://github.com/bernas1104/MASA-Webaligner-PUC</w:t>
+        </w:r>
+      </w:hyperlink>
+      <w:r>
+        <w:rPr>
+          <w:sz w:val="24"/>
+          <w:szCs w:val="24"/>
+          <w:rtl w:val="0"/>
+        </w:rPr>
+        <w:t xml:space="preserve">, acesso em 2022-07-01.</w:t>
+      </w:r>
+    </w:p>
+    <w:p>
+      <w:pPr>
+        <w:spacing w:after="280" w:before="280" w:line="360" w:lineRule="auto"/>
+        <w:jc w:val="both"/>
+        <w:rPr>
+          <w:sz w:val="24"/>
+          <w:szCs w:val="24"/>
+        </w:rPr>
+      </w:pPr>
+      <w:r>
+        <w:rPr>
+          <w:sz w:val="24"/>
+          <w:szCs w:val="24"/>
+          <w:rtl w:val="0"/>
+        </w:rPr>
+        <w:t xml:space="preserve">[11] PUC Minas - Arquitetura de Software Distribuído - Etapa I. </w:t>
+      </w:r>
+      <w:hyperlink r:id="rId17">
+        <w:r>
+          <w:rPr>
+            <w:color w:val="1155cc"/>
+            <w:sz w:val="24"/>
+            <w:szCs w:val="24"/>
+            <w:u w:val="single"/>
+            <w:rtl w:val="0"/>
+          </w:rPr>
+          <w:t xml:space="preserve">https://youtu.be/fH1ByNdUV1Y</w:t>
+        </w:r>
+      </w:hyperlink>
+      <w:r>
+        <w:rPr>
+          <w:sz w:val="24"/>
+          <w:szCs w:val="24"/>
+          <w:rtl w:val="0"/>
+        </w:rPr>
+        <w:t xml:space="preserve">, acesso em 2022-07-01.</w:t>
       </w:r>
       <w:r>
         <w:rPr>
@@ -15504,7 +15580,7 @@
 
 <file path=customXML/item1.xml><?xml version="1.0" encoding="utf-8"?>
 <go:gDocsCustomXmlDataStorage xmlns:go="http://customooxmlschemas.google.com/" xmlns:r="http://schemas.openxmlformats.org/officeDocument/2006/relationships">
-  <go:docsCustomData xmlns:go="http://customooxmlschemas.google.com/" roundtripDataSignature="AMtx7mgNAq8Mv3Fn2VpPr9+dQkjvmWPDRA==">AMUW2mXLJrrtxBefn63FbHkflqS8GMDkqWkpmdB6pdRA2RSenZNxNSAzD1gHTZlgOKeZmUJbUCdP66+1ukzd5ift8l25XeRM7hQO85wOlYJxjE0e/ixmGAZYC9pmu8F2hPk0J6leF6bvgQp5EcbVAIO1gNn0Ksg7DlU1qQvVLtKyNQRJS5t5BVSnbR90ur9UptLcOQvgBGhgZRL3T8nnlmghC9oHkfA8EPcxkYhOgFxrOJzymykPfSYRvF8qarEE5iWM0l5RX+a2Alx2OL+4MUphF2aZ2CQRi5+UP4c9NJWJWjpFbsWyT4QhuvaO6jyTMaDXARkv6/jRG2UaJnP6RoZ9YQPbpY3QoGeB1VEZ+FBcFSS4pZ/EjB7wAtbDpvcLnp8SthGb2dJZyXv7wuvb2rqnsrMiQ3SH3ayAZubwfhgXla02IJMLrtI=</go:docsCustomData>
+  <go:docsCustomData xmlns:go="http://customooxmlschemas.google.com/" roundtripDataSignature="AMtx7mgNAq8Mv3Fn2VpPr9+dQkjvmWPDRA==">AMUW2mVdapkr0Qzk/smJQmJZHRBZ0cNtK3gycHM/LUa5Iy7fDa/PAOAMoYe/g+YZ9cW9cfii6kNM/IQ9xvdGnEsQ6oMz8sIDdntwPHjLxaPNrUdMzezfbR51w4c6LiGNtA9boVd7ub+fUbtNgzUNfHX5c+qy/DNZaw4nyFQwov6JwrFNwguyiKprSV4lgKrSBx0rpmyqOjDqvV/s0SvGdx8xuOgw+Ap8IG+eLOQFS7yojupo3p36G0sZHeTd3B8ova5qChpFGzJQP2YnylA43x1/rEhEfcwlAo1wcf/qNKOulkeSWObkYWwvJ6cqLPM94dyd9kdh7qy4vl9MajDRkEAp7qcpFhjyv9Xf7cZuqYkDsfptulfvBbJKCp3595uLIxeSGycNbGoJH8vy+0Ti7V6GkhNSpzo3m1cBNKCcPiSYnBbF4NQlFUo=</go:docsCustomData>
 </go:gDocsCustomXmlDataStorage>
 </file>
 

</xml_diff>